<commit_message>
dataset of coco description
</commit_message>
<xml_diff>
--- a/papers/base_noval.docx
+++ b/papers/base_noval.docx
@@ -61,13 +61,7 @@
         <w:t>不变性</w:t>
       </w:r>
     </w:p>
-    <w:p>
-      <w:pPr>
-        <w:rPr>
-          <w:rFonts w:hint="eastAsia"/>
-        </w:rPr>
-      </w:pPr>
-    </w:p>
+    <w:p/>
     <w:p>
       <w:r>
         <w:rPr>
@@ -179,9 +173,6 @@
     <w:p>
       <w:pPr>
         <w:ind w:firstLine="420"/>
-        <w:rPr>
-          <w:rFonts w:hint="eastAsia"/>
-        </w:rPr>
       </w:pPr>
       <w:r>
         <w:rPr>
@@ -199,9 +190,6 @@
     <w:p>
       <w:pPr>
         <w:ind w:firstLine="420"/>
-        <w:rPr>
-          <w:rFonts w:hint="eastAsia"/>
-        </w:rPr>
       </w:pPr>
       <w:r>
         <w:rPr>
@@ -231,9 +219,6 @@
     <w:p>
       <w:pPr>
         <w:ind w:firstLine="420"/>
-        <w:rPr>
-          <w:rFonts w:hint="eastAsia"/>
-        </w:rPr>
       </w:pPr>
       <w:r>
         <w:rPr>
@@ -555,11 +540,6 @@
     </w:p>
     <w:p/>
     <w:p>
-      <w:pPr>
-        <w:rPr>
-          <w:rFonts w:hint="eastAsia"/>
-        </w:rPr>
-      </w:pPr>
       <w:r>
         <w:rPr>
           <w:rFonts w:hint="eastAsia"/>
@@ -614,15 +594,27 @@
       <w:r>
         <w:t>.</w:t>
       </w:r>
+    </w:p>
+    <w:p/>
+    <w:p/>
+    <w:p>
+      <w:r>
+        <w:t>tf.slice</w:t>
+      </w:r>
+    </w:p>
+    <w:p>
+      <w:hyperlink r:id="rId11" w:history="1">
+        <w:r>
+          <w:rPr>
+            <w:rStyle w:val="a5"/>
+          </w:rPr>
+          <w:t>https://www.jianshu.com/p/71e6ef6c121b</w:t>
+        </w:r>
+      </w:hyperlink>
+    </w:p>
+    <w:p>
       <w:bookmarkStart w:id="0" w:name="_GoBack"/>
       <w:bookmarkEnd w:id="0"/>
-    </w:p>
-    <w:p>
-      <w:pPr>
-        <w:rPr>
-          <w:rFonts w:hint="eastAsia"/>
-        </w:rPr>
-      </w:pPr>
     </w:p>
     <w:sectPr>
       <w:pgSz w:w="11906" w:h="16838"/>
@@ -674,7 +666,7 @@
 
 <file path=word/numbering.xml><?xml version="1.0" encoding="utf-8"?>
 <w:numbering xmlns:wpc="http://schemas.microsoft.com/office/word/2010/wordprocessingCanvas" xmlns:mc="http://schemas.openxmlformats.org/markup-compatibility/2006" xmlns:o="urn:schemas-microsoft-com:office:office" xmlns:r="http://schemas.openxmlformats.org/officeDocument/2006/relationships" xmlns:m="http://schemas.openxmlformats.org/officeDocument/2006/math" xmlns:v="urn:schemas-microsoft-com:vml" xmlns:wp14="http://schemas.microsoft.com/office/word/2010/wordprocessingDrawing" xmlns:wp="http://schemas.openxmlformats.org/drawingml/2006/wordprocessingDrawing" xmlns:w10="urn:schemas-microsoft-com:office:word" xmlns:w="http://schemas.openxmlformats.org/wordprocessingml/2006/main" xmlns:w14="http://schemas.microsoft.com/office/word/2010/wordml" xmlns:w15="http://schemas.microsoft.com/office/word/2012/wordml" xmlns:wpg="http://schemas.microsoft.com/office/word/2010/wordprocessingGroup" xmlns:wpi="http://schemas.microsoft.com/office/word/2010/wordprocessingInk" xmlns:wne="http://schemas.microsoft.com/office/word/2006/wordml" xmlns:wps="http://schemas.microsoft.com/office/word/2010/wordprocessingShape" mc:Ignorable="w14 w15 wp14">
-  <w:abstractNum w:abstractNumId="0">
+  <w:abstractNum w:abstractNumId="0" w15:restartNumberingAfterBreak="0">
     <w:nsid w:val="40584175"/>
     <w:multiLevelType w:val="hybridMultilevel"/>
     <w:tmpl w:val="0C847DAC"/>

</xml_diff>

<commit_message>
add momentum, RMSprop, Adam optimizer and tf.get_variable
</commit_message>
<xml_diff>
--- a/papers/base_noval.docx
+++ b/papers/base_noval.docx
@@ -259,7 +259,7 @@
           <w:noProof/>
         </w:rPr>
         <w:drawing>
-          <wp:inline distT="0" distB="0" distL="0" distR="0">
+          <wp:inline distT="0" distB="0" distL="0" distR="0" wp14:anchorId="20CF6032" wp14:editId="4EAA0F77">
             <wp:extent cx="2249414" cy="3050603"/>
             <wp:effectExtent l="0" t="0" r="0" b="0"/>
             <wp:docPr id="1" name="图片 1" descr="Various kinds of invariance, demonstrated"/>
@@ -348,7 +348,7 @@
           <w:noProof/>
         </w:rPr>
         <w:drawing>
-          <wp:inline distT="0" distB="0" distL="0" distR="0">
+          <wp:inline distT="0" distB="0" distL="0" distR="0" wp14:anchorId="6D2035FF" wp14:editId="07C47BD0">
             <wp:extent cx="5274310" cy="2148188"/>
             <wp:effectExtent l="0" t="0" r="2540" b="5080"/>
             <wp:docPr id="2" name="图片 2" descr="https://zhangting2020.github.io/images/%E5%B9%B3%E7%A7%BB%E4%B8%8D%E5%8F%98%E6%80%A7/fig1.png"/>
@@ -445,7 +445,7 @@
         </w:rPr>
         <w:lastRenderedPageBreak/>
         <w:drawing>
-          <wp:inline distT="0" distB="0" distL="0" distR="0">
+          <wp:inline distT="0" distB="0" distL="0" distR="0" wp14:anchorId="17CE9DED" wp14:editId="6C8D4BE3">
             <wp:extent cx="5274310" cy="2148188"/>
             <wp:effectExtent l="0" t="0" r="2540" b="5080"/>
             <wp:docPr id="3" name="图片 3" descr="https://zhangting2020.github.io/images/%E5%B9%B3%E7%A7%BB%E4%B8%8D%E5%8F%98%E6%80%A7/fig2.png"/>
@@ -628,11 +628,6 @@
       </w:r>
     </w:p>
     <w:p>
-      <w:pPr>
-        <w:rPr>
-          <w:rFonts w:hint="eastAsia"/>
-        </w:rPr>
-      </w:pPr>
       <w:r>
         <w:rPr>
           <w:rFonts w:hint="eastAsia"/>
@@ -681,9 +676,247 @@
       <w:r>
         <w:t>).</w:t>
       </w:r>
-      <w:bookmarkStart w:id="0" w:name="_GoBack"/>
-      <w:bookmarkEnd w:id="0"/>
-    </w:p>
+    </w:p>
+    <w:p/>
+    <w:p>
+      <w:r>
+        <w:t>tf.Variable</w:t>
+      </w:r>
+      <w:r>
+        <w:t>以及</w:t>
+      </w:r>
+      <w:r>
+        <w:t>tf.</w:t>
+      </w:r>
+      <w:r>
+        <w:t>get_variable</w:t>
+      </w:r>
+      <w:r>
+        <w:t>的用法</w:t>
+      </w:r>
+      <w:r>
+        <w:t>.</w:t>
+      </w:r>
+    </w:p>
+    <w:p>
+      <w:r>
+        <w:t>他们在使用独一无二的变量时是一样的</w:t>
+      </w:r>
+      <w:r>
+        <w:t>.</w:t>
+      </w:r>
+    </w:p>
+    <w:p>
+      <w:r>
+        <w:t>tf.get_variable</w:t>
+      </w:r>
+      <w:r>
+        <w:t>还可以使用之前创建的变量</w:t>
+      </w:r>
+      <w:r>
+        <w:t>(</w:t>
+      </w:r>
+      <w:r>
+        <w:t>类似全局变量</w:t>
+      </w:r>
+      <w:r>
+        <w:t>),</w:t>
+      </w:r>
+    </w:p>
+    <w:p>
+      <w:r>
+        <w:t>但是需要有特殊语法</w:t>
+      </w:r>
+      <w:r>
+        <w:t>(</w:t>
+      </w:r>
+      <w:r>
+        <w:t>语句格式</w:t>
+      </w:r>
+      <w:r>
+        <w:t>):</w:t>
+      </w:r>
+    </w:p>
+    <w:p/>
+    <w:p>
+      <w:r>
+        <w:t>首先</w:t>
+      </w:r>
+      <w:r>
+        <w:t xml:space="preserve">, </w:t>
+      </w:r>
+      <w:r>
+        <w:t>第一个函数</w:t>
+      </w:r>
+      <w:r>
+        <w:t>(</w:t>
+      </w:r>
+      <w:r>
+        <w:t>负责变量生成</w:t>
+      </w:r>
+      <w:r>
+        <w:t>)</w:t>
+      </w:r>
+    </w:p>
+    <w:tbl>
+      <w:tblPr>
+        <w:tblStyle w:val="a7"/>
+        <w:tblW w:w="0" w:type="auto"/>
+        <w:tblLook w:val="04A0" w:firstRow="1" w:lastRow="0" w:firstColumn="1" w:lastColumn="0" w:noHBand="0" w:noVBand="1"/>
+      </w:tblPr>
+      <w:tblGrid>
+        <w:gridCol w:w="8296"/>
+      </w:tblGrid>
+      <w:tr>
+        <w:tc>
+          <w:tcPr>
+            <w:tcW w:w="8296" w:type="dxa"/>
+          </w:tcPr>
+          <w:p>
+            <w:r>
+              <w:t>def center_loss(features, label, alfa, nrof_classes):</w:t>
+            </w:r>
+          </w:p>
+          <w:p>
+            <w:pPr>
+              <w:ind w:firstLineChars="200" w:firstLine="422"/>
+              <w:rPr>
+                <w:b/>
+              </w:rPr>
+            </w:pPr>
+            <w:commentRangeStart w:id="0"/>
+            <w:r>
+              <w:rPr>
+                <w:b/>
+              </w:rPr>
+              <w:t>with tf.variable_scope('center_loss'):</w:t>
+            </w:r>
+            <w:commentRangeEnd w:id="0"/>
+            <w:r>
+              <w:rPr>
+                <w:rStyle w:val="a8"/>
+              </w:rPr>
+              <w:commentReference w:id="0"/>
+            </w:r>
+          </w:p>
+          <w:p>
+            <w:pPr>
+              <w:ind w:firstLineChars="400" w:firstLine="840"/>
+            </w:pPr>
+            <w:r>
+              <w:t xml:space="preserve">centers = </w:t>
+            </w:r>
+            <w:commentRangeStart w:id="1"/>
+            <w:r>
+              <w:rPr>
+                <w:b/>
+              </w:rPr>
+              <w:t>tf.get_variable</w:t>
+            </w:r>
+            <w:commentRangeEnd w:id="1"/>
+            <w:r>
+              <w:rPr>
+                <w:rStyle w:val="a8"/>
+              </w:rPr>
+              <w:commentReference w:id="1"/>
+            </w:r>
+            <w:r>
+              <w:t>('centers', [nrof_classes, nrof_features], dtype=tf.float32,</w:t>
+            </w:r>
+          </w:p>
+          <w:p>
+            <w:r>
+              <w:t xml:space="preserve">        initializer=tf.constant_initializer(0), trainable=False)</w:t>
+            </w:r>
+          </w:p>
+        </w:tc>
+      </w:tr>
+    </w:tbl>
+    <w:p/>
+    <w:p>
+      <w:r>
+        <w:t>然后</w:t>
+      </w:r>
+      <w:r>
+        <w:t>,</w:t>
+      </w:r>
+      <w:r>
+        <w:t>另一个函数要使用同一个变量需要</w:t>
+      </w:r>
+      <w:r>
+        <w:t>:</w:t>
+      </w:r>
+    </w:p>
+    <w:tbl>
+      <w:tblPr>
+        <w:tblStyle w:val="a7"/>
+        <w:tblW w:w="0" w:type="auto"/>
+        <w:tblLook w:val="04A0" w:firstRow="1" w:lastRow="0" w:firstColumn="1" w:lastColumn="0" w:noHBand="0" w:noVBand="1"/>
+      </w:tblPr>
+      <w:tblGrid>
+        <w:gridCol w:w="8296"/>
+      </w:tblGrid>
+      <w:tr>
+        <w:tc>
+          <w:tcPr>
+            <w:tcW w:w="8296" w:type="dxa"/>
+          </w:tcPr>
+          <w:p>
+            <w:r>
+              <w:t>def mutual_loss(features, label, alfa, nrof_classes):</w:t>
+            </w:r>
+          </w:p>
+          <w:p>
+            <w:pPr>
+              <w:ind w:firstLineChars="200" w:firstLine="422"/>
+              <w:rPr>
+                <w:b/>
+              </w:rPr>
+            </w:pPr>
+            <w:commentRangeStart w:id="2"/>
+            <w:r>
+              <w:rPr>
+                <w:b/>
+              </w:rPr>
+              <w:t xml:space="preserve">with tf.variable_scope('center_loss', </w:t>
+            </w:r>
+            <w:r>
+              <w:rPr>
+                <w:b/>
+                <w:color w:val="FF0000"/>
+              </w:rPr>
+              <w:t>reuse=True</w:t>
+            </w:r>
+            <w:r>
+              <w:rPr>
+                <w:b/>
+              </w:rPr>
+              <w:t>):</w:t>
+            </w:r>
+            <w:commentRangeEnd w:id="2"/>
+            <w:r>
+              <w:rPr>
+                <w:rStyle w:val="a8"/>
+              </w:rPr>
+              <w:commentReference w:id="2"/>
+            </w:r>
+          </w:p>
+          <w:p>
+            <w:r>
+              <w:t xml:space="preserve">    </w:t>
+            </w:r>
+            <w:r>
+              <w:t xml:space="preserve">  </w:t>
+            </w:r>
+            <w:r>
+              <w:t>centers = tf.get_variable('centers', [nrof_classes, nrof_features])</w:t>
+            </w:r>
+          </w:p>
+        </w:tc>
+      </w:tr>
+    </w:tbl>
+    <w:p/>
+    <w:p/>
     <w:sectPr>
       <w:pgSz w:w="11906" w:h="16838"/>
       <w:pgMar w:top="1440" w:right="1800" w:bottom="1440" w:left="1800" w:header="851" w:footer="992" w:gutter="0"/>
@@ -694,6 +927,214 @@
 </w:document>
 </file>
 
+<file path=word/comments.xml><?xml version="1.0" encoding="utf-8"?>
+<w:comments xmlns:wpc="http://schemas.microsoft.com/office/word/2010/wordprocessingCanvas" xmlns:mc="http://schemas.openxmlformats.org/markup-compatibility/2006" xmlns:o="urn:schemas-microsoft-com:office:office" xmlns:r="http://schemas.openxmlformats.org/officeDocument/2006/relationships" xmlns:m="http://schemas.openxmlformats.org/officeDocument/2006/math" xmlns:v="urn:schemas-microsoft-com:vml" xmlns:wp14="http://schemas.microsoft.com/office/word/2010/wordprocessingDrawing" xmlns:wp="http://schemas.openxmlformats.org/drawingml/2006/wordprocessingDrawing" xmlns:w10="urn:schemas-microsoft-com:office:word" xmlns:w="http://schemas.openxmlformats.org/wordprocessingml/2006/main" xmlns:w14="http://schemas.microsoft.com/office/word/2010/wordml" xmlns:w15="http://schemas.microsoft.com/office/word/2012/wordml" xmlns:wpg="http://schemas.microsoft.com/office/word/2010/wordprocessingGroup" xmlns:wpi="http://schemas.microsoft.com/office/word/2010/wordprocessingInk" xmlns:wne="http://schemas.microsoft.com/office/word/2006/wordml" xmlns:wps="http://schemas.microsoft.com/office/word/2010/wordprocessingShape" mc:Ignorable="w14 w15 wp14">
+  <w:comment w:id="0" w:author="诸葛 恪" w:date="2019-04-09T20:44:00Z" w:initials="诸葛">
+    <w:p>
+      <w:pPr>
+        <w:pStyle w:val="a9"/>
+        <w:rPr>
+          <w:rFonts w:hint="eastAsia"/>
+        </w:rPr>
+      </w:pPr>
+      <w:r>
+        <w:rPr>
+          <w:rStyle w:val="a8"/>
+        </w:rPr>
+        <w:annotationRef/>
+      </w:r>
+      <w:r>
+        <w:t>为这个</w:t>
+      </w:r>
+      <w:r>
+        <w:t>`with`</w:t>
+      </w:r>
+      <w:r>
+        <w:t>作用域的变量都设置一个总的名字</w:t>
+      </w:r>
+      <w:r>
+        <w:t>.</w:t>
+      </w:r>
+    </w:p>
+  </w:comment>
+  <w:comment w:id="1" w:author="诸葛 恪" w:date="2019-04-09T20:44:00Z" w:initials="诸葛">
+    <w:p>
+      <w:pPr>
+        <w:pStyle w:val="a9"/>
+        <w:rPr>
+          <w:rFonts w:hint="eastAsia"/>
+        </w:rPr>
+      </w:pPr>
+      <w:r>
+        <w:rPr>
+          <w:rStyle w:val="a8"/>
+        </w:rPr>
+        <w:annotationRef/>
+      </w:r>
+      <w:r>
+        <w:t>创建</w:t>
+      </w:r>
+      <w:r>
+        <w:t>(</w:t>
+      </w:r>
+      <w:r>
+        <w:t>生成</w:t>
+      </w:r>
+      <w:r>
+        <w:t>)</w:t>
+      </w:r>
+      <w:r>
+        <w:t>一个名字叫</w:t>
+      </w:r>
+      <w:r>
+        <w:t>centers</w:t>
+      </w:r>
+      <w:r>
+        <w:t>的变量</w:t>
+      </w:r>
+      <w:r>
+        <w:t>.</w:t>
+      </w:r>
+      <w:r>
+        <w:t>它的总的名字是</w:t>
+      </w:r>
+      <w:r>
+        <w:t>center_loss/centers</w:t>
+      </w:r>
+    </w:p>
+  </w:comment>
+  <w:comment w:id="2" w:author="诸葛 恪" w:date="2019-04-09T20:46:00Z" w:initials="诸葛">
+    <w:p>
+      <w:pPr>
+        <w:pStyle w:val="a9"/>
+        <w:numPr>
+          <w:ilvl w:val="0"/>
+          <w:numId w:val="3"/>
+        </w:numPr>
+      </w:pPr>
+      <w:r>
+        <w:rPr>
+          <w:rStyle w:val="a8"/>
+        </w:rPr>
+        <w:annotationRef/>
+      </w:r>
+      <w:r>
+        <w:t>保持和第一个变量属于同一个</w:t>
+      </w:r>
+      <w:r>
+        <w:t>scope</w:t>
+      </w:r>
+      <w:r>
+        <w:t>作用域</w:t>
+      </w:r>
+      <w:r>
+        <w:t>.</w:t>
+      </w:r>
+    </w:p>
+    <w:p>
+      <w:pPr>
+        <w:pStyle w:val="a9"/>
+        <w:numPr>
+          <w:ilvl w:val="0"/>
+          <w:numId w:val="3"/>
+        </w:numPr>
+      </w:pPr>
+      <w:r>
+        <w:t>设置</w:t>
+      </w:r>
+      <w:r>
+        <w:t>reuse</w:t>
+      </w:r>
+      <w:r>
+        <w:t>为</w:t>
+      </w:r>
+      <w:r>
+        <w:t>True,</w:t>
+      </w:r>
+      <w:r>
+        <w:t>表示这个</w:t>
+      </w:r>
+      <w:r>
+        <w:t>scope</w:t>
+      </w:r>
+      <w:r>
+        <w:t>中</w:t>
+      </w:r>
+      <w:r>
+        <w:t>,</w:t>
+      </w:r>
+      <w:r>
+        <w:t>使用</w:t>
+      </w:r>
+      <w:r>
+        <w:t>(</w:t>
+      </w:r>
+      <w:r>
+        <w:t>获取</w:t>
+      </w:r>
+      <w:r>
+        <w:t>)</w:t>
+      </w:r>
+      <w:r>
+        <w:t>相同名字的变量</w:t>
+      </w:r>
+    </w:p>
+    <w:p>
+      <w:pPr>
+        <w:pStyle w:val="a9"/>
+        <w:numPr>
+          <w:ilvl w:val="0"/>
+          <w:numId w:val="3"/>
+        </w:numPr>
+      </w:pPr>
+      <w:r>
+        <w:t>在这个作用域下使用</w:t>
+      </w:r>
+      <w:r>
+        <w:t>.</w:t>
+      </w:r>
+    </w:p>
+    <w:p>
+      <w:pPr>
+        <w:pStyle w:val="a9"/>
+        <w:numPr>
+          <w:ilvl w:val="0"/>
+          <w:numId w:val="3"/>
+        </w:numPr>
+        <w:rPr>
+          <w:rFonts w:hint="eastAsia"/>
+        </w:rPr>
+      </w:pPr>
+      <w:r>
+        <w:t>tf.get_variable</w:t>
+      </w:r>
+      <w:r>
+        <w:t>不需要在填入</w:t>
+      </w:r>
+      <w:r>
+        <w:t>initializer</w:t>
+      </w:r>
+      <w:r>
+        <w:t>等信息</w:t>
+      </w:r>
+      <w:r>
+        <w:t>.</w:t>
+      </w:r>
+      <w:bookmarkStart w:id="3" w:name="_GoBack"/>
+      <w:bookmarkEnd w:id="3"/>
+    </w:p>
+  </w:comment>
+</w:comments>
+</file>
+
+<file path=word/commentsExtended.xml><?xml version="1.0" encoding="utf-8"?>
+<w15:commentsEx xmlns:wpc="http://schemas.microsoft.com/office/word/2010/wordprocessingCanvas" xmlns:mc="http://schemas.openxmlformats.org/markup-compatibility/2006" xmlns:o="urn:schemas-microsoft-com:office:office" xmlns:r="http://schemas.openxmlformats.org/officeDocument/2006/relationships" xmlns:m="http://schemas.openxmlformats.org/officeDocument/2006/math" xmlns:v="urn:schemas-microsoft-com:vml" xmlns:wp14="http://schemas.microsoft.com/office/word/2010/wordprocessingDrawing" xmlns:wp="http://schemas.openxmlformats.org/drawingml/2006/wordprocessingDrawing" xmlns:w10="urn:schemas-microsoft-com:office:word" xmlns:w="http://schemas.openxmlformats.org/wordprocessingml/2006/main" xmlns:w14="http://schemas.microsoft.com/office/word/2010/wordml" xmlns:w15="http://schemas.microsoft.com/office/word/2012/wordml" xmlns:wpg="http://schemas.microsoft.com/office/word/2010/wordprocessingGroup" xmlns:wpi="http://schemas.microsoft.com/office/word/2010/wordprocessingInk" xmlns:wne="http://schemas.microsoft.com/office/word/2006/wordml" xmlns:wps="http://schemas.microsoft.com/office/word/2010/wordprocessingShape" mc:Ignorable="w14 w15 wp14">
+  <w15:commentEx w15:paraId="6D7614A9" w15:done="0"/>
+  <w15:commentEx w15:paraId="66037AAC" w15:done="0"/>
+  <w15:commentEx w15:paraId="77A93560" w15:done="0"/>
+</w15:commentsEx>
+</file>
+
 <file path=word/endnotes.xml><?xml version="1.0" encoding="utf-8"?>
 <w:endnotes xmlns:wpc="http://schemas.microsoft.com/office/word/2010/wordprocessingCanvas" xmlns:mc="http://schemas.openxmlformats.org/markup-compatibility/2006" xmlns:o="urn:schemas-microsoft-com:office:office" xmlns:r="http://schemas.openxmlformats.org/officeDocument/2006/relationships" xmlns:m="http://schemas.openxmlformats.org/officeDocument/2006/math" xmlns:v="urn:schemas-microsoft-com:vml" xmlns:wp14="http://schemas.microsoft.com/office/word/2010/wordprocessingDrawing" xmlns:wp="http://schemas.openxmlformats.org/drawingml/2006/wordprocessingDrawing" xmlns:w10="urn:schemas-microsoft-com:office:word" xmlns:w="http://schemas.openxmlformats.org/wordprocessingml/2006/main" xmlns:w14="http://schemas.microsoft.com/office/word/2010/wordml" xmlns:w15="http://schemas.microsoft.com/office/word/2012/wordml" xmlns:wpg="http://schemas.microsoft.com/office/word/2010/wordprocessingGroup" xmlns:wpi="http://schemas.microsoft.com/office/word/2010/wordprocessingInk" xmlns:wne="http://schemas.microsoft.com/office/word/2006/wordml" xmlns:wps="http://schemas.microsoft.com/office/word/2010/wordprocessingShape" mc:Ignorable="w14 w15 wp14">
   <w:endnote w:type="separator" w:id="-1">
@@ -734,7 +1175,96 @@
 
 <file path=word/numbering.xml><?xml version="1.0" encoding="utf-8"?>
 <w:numbering xmlns:wpc="http://schemas.microsoft.com/office/word/2010/wordprocessingCanvas" xmlns:mc="http://schemas.openxmlformats.org/markup-compatibility/2006" xmlns:o="urn:schemas-microsoft-com:office:office" xmlns:r="http://schemas.openxmlformats.org/officeDocument/2006/relationships" xmlns:m="http://schemas.openxmlformats.org/officeDocument/2006/math" xmlns:v="urn:schemas-microsoft-com:vml" xmlns:wp14="http://schemas.microsoft.com/office/word/2010/wordprocessingDrawing" xmlns:wp="http://schemas.openxmlformats.org/drawingml/2006/wordprocessingDrawing" xmlns:w10="urn:schemas-microsoft-com:office:word" xmlns:w="http://schemas.openxmlformats.org/wordprocessingml/2006/main" xmlns:w14="http://schemas.microsoft.com/office/word/2010/wordml" xmlns:w15="http://schemas.microsoft.com/office/word/2012/wordml" xmlns:wpg="http://schemas.microsoft.com/office/word/2010/wordprocessingGroup" xmlns:wpi="http://schemas.microsoft.com/office/word/2010/wordprocessingInk" xmlns:wne="http://schemas.microsoft.com/office/word/2006/wordml" xmlns:wps="http://schemas.microsoft.com/office/word/2010/wordprocessingShape" mc:Ignorable="w14 w15 wp14">
-  <w:abstractNum w:abstractNumId="0">
+  <w:abstractNum w:abstractNumId="0" w15:restartNumberingAfterBreak="0">
+    <w:nsid w:val="2EC45FFF"/>
+    <w:multiLevelType w:val="hybridMultilevel"/>
+    <w:tmpl w:val="2C2E2D7A"/>
+    <w:lvl w:ilvl="0" w:tplc="5346193A">
+      <w:start w:val="1"/>
+      <w:numFmt w:val="decimal"/>
+      <w:lvlText w:val="%1."/>
+      <w:lvlJc w:val="left"/>
+      <w:pPr>
+        <w:ind w:left="360" w:hanging="360"/>
+      </w:pPr>
+      <w:rPr>
+        <w:rFonts w:hint="default"/>
+      </w:rPr>
+    </w:lvl>
+    <w:lvl w:ilvl="1" w:tplc="04090019" w:tentative="1">
+      <w:start w:val="1"/>
+      <w:numFmt w:val="lowerLetter"/>
+      <w:lvlText w:val="%2)"/>
+      <w:lvlJc w:val="left"/>
+      <w:pPr>
+        <w:ind w:left="840" w:hanging="420"/>
+      </w:pPr>
+    </w:lvl>
+    <w:lvl w:ilvl="2" w:tplc="0409001B" w:tentative="1">
+      <w:start w:val="1"/>
+      <w:numFmt w:val="lowerRoman"/>
+      <w:lvlText w:val="%3."/>
+      <w:lvlJc w:val="right"/>
+      <w:pPr>
+        <w:ind w:left="1260" w:hanging="420"/>
+      </w:pPr>
+    </w:lvl>
+    <w:lvl w:ilvl="3" w:tplc="0409000F" w:tentative="1">
+      <w:start w:val="1"/>
+      <w:numFmt w:val="decimal"/>
+      <w:lvlText w:val="%4."/>
+      <w:lvlJc w:val="left"/>
+      <w:pPr>
+        <w:ind w:left="1680" w:hanging="420"/>
+      </w:pPr>
+    </w:lvl>
+    <w:lvl w:ilvl="4" w:tplc="04090019" w:tentative="1">
+      <w:start w:val="1"/>
+      <w:numFmt w:val="lowerLetter"/>
+      <w:lvlText w:val="%5)"/>
+      <w:lvlJc w:val="left"/>
+      <w:pPr>
+        <w:ind w:left="2100" w:hanging="420"/>
+      </w:pPr>
+    </w:lvl>
+    <w:lvl w:ilvl="5" w:tplc="0409001B" w:tentative="1">
+      <w:start w:val="1"/>
+      <w:numFmt w:val="lowerRoman"/>
+      <w:lvlText w:val="%6."/>
+      <w:lvlJc w:val="right"/>
+      <w:pPr>
+        <w:ind w:left="2520" w:hanging="420"/>
+      </w:pPr>
+    </w:lvl>
+    <w:lvl w:ilvl="6" w:tplc="0409000F" w:tentative="1">
+      <w:start w:val="1"/>
+      <w:numFmt w:val="decimal"/>
+      <w:lvlText w:val="%7."/>
+      <w:lvlJc w:val="left"/>
+      <w:pPr>
+        <w:ind w:left="2940" w:hanging="420"/>
+      </w:pPr>
+    </w:lvl>
+    <w:lvl w:ilvl="7" w:tplc="04090019" w:tentative="1">
+      <w:start w:val="1"/>
+      <w:numFmt w:val="lowerLetter"/>
+      <w:lvlText w:val="%8)"/>
+      <w:lvlJc w:val="left"/>
+      <w:pPr>
+        <w:ind w:left="3360" w:hanging="420"/>
+      </w:pPr>
+    </w:lvl>
+    <w:lvl w:ilvl="8" w:tplc="0409001B" w:tentative="1">
+      <w:start w:val="1"/>
+      <w:numFmt w:val="lowerRoman"/>
+      <w:lvlText w:val="%9."/>
+      <w:lvlJc w:val="right"/>
+      <w:pPr>
+        <w:ind w:left="3780" w:hanging="420"/>
+      </w:pPr>
+    </w:lvl>
+  </w:abstractNum>
+  <w:abstractNum w:abstractNumId="1" w15:restartNumberingAfterBreak="0">
     <w:nsid w:val="40584175"/>
     <w:multiLevelType w:val="hybridMultilevel"/>
     <w:tmpl w:val="0C847DAC"/>
@@ -823,10 +1353,113 @@
       </w:pPr>
     </w:lvl>
   </w:abstractNum>
+  <w:abstractNum w:abstractNumId="2" w15:restartNumberingAfterBreak="0">
+    <w:nsid w:val="4B925A44"/>
+    <w:multiLevelType w:val="hybridMultilevel"/>
+    <w:tmpl w:val="6AAE1FC8"/>
+    <w:lvl w:ilvl="0" w:tplc="09822338">
+      <w:start w:val="1"/>
+      <w:numFmt w:val="decimal"/>
+      <w:lvlText w:val="%1."/>
+      <w:lvlJc w:val="left"/>
+      <w:pPr>
+        <w:ind w:left="360" w:hanging="360"/>
+      </w:pPr>
+      <w:rPr>
+        <w:rFonts w:hint="default"/>
+      </w:rPr>
+    </w:lvl>
+    <w:lvl w:ilvl="1" w:tplc="04090019" w:tentative="1">
+      <w:start w:val="1"/>
+      <w:numFmt w:val="lowerLetter"/>
+      <w:lvlText w:val="%2)"/>
+      <w:lvlJc w:val="left"/>
+      <w:pPr>
+        <w:ind w:left="840" w:hanging="420"/>
+      </w:pPr>
+    </w:lvl>
+    <w:lvl w:ilvl="2" w:tplc="0409001B" w:tentative="1">
+      <w:start w:val="1"/>
+      <w:numFmt w:val="lowerRoman"/>
+      <w:lvlText w:val="%3."/>
+      <w:lvlJc w:val="right"/>
+      <w:pPr>
+        <w:ind w:left="1260" w:hanging="420"/>
+      </w:pPr>
+    </w:lvl>
+    <w:lvl w:ilvl="3" w:tplc="0409000F" w:tentative="1">
+      <w:start w:val="1"/>
+      <w:numFmt w:val="decimal"/>
+      <w:lvlText w:val="%4."/>
+      <w:lvlJc w:val="left"/>
+      <w:pPr>
+        <w:ind w:left="1680" w:hanging="420"/>
+      </w:pPr>
+    </w:lvl>
+    <w:lvl w:ilvl="4" w:tplc="04090019" w:tentative="1">
+      <w:start w:val="1"/>
+      <w:numFmt w:val="lowerLetter"/>
+      <w:lvlText w:val="%5)"/>
+      <w:lvlJc w:val="left"/>
+      <w:pPr>
+        <w:ind w:left="2100" w:hanging="420"/>
+      </w:pPr>
+    </w:lvl>
+    <w:lvl w:ilvl="5" w:tplc="0409001B" w:tentative="1">
+      <w:start w:val="1"/>
+      <w:numFmt w:val="lowerRoman"/>
+      <w:lvlText w:val="%6."/>
+      <w:lvlJc w:val="right"/>
+      <w:pPr>
+        <w:ind w:left="2520" w:hanging="420"/>
+      </w:pPr>
+    </w:lvl>
+    <w:lvl w:ilvl="6" w:tplc="0409000F" w:tentative="1">
+      <w:start w:val="1"/>
+      <w:numFmt w:val="decimal"/>
+      <w:lvlText w:val="%7."/>
+      <w:lvlJc w:val="left"/>
+      <w:pPr>
+        <w:ind w:left="2940" w:hanging="420"/>
+      </w:pPr>
+    </w:lvl>
+    <w:lvl w:ilvl="7" w:tplc="04090019" w:tentative="1">
+      <w:start w:val="1"/>
+      <w:numFmt w:val="lowerLetter"/>
+      <w:lvlText w:val="%8)"/>
+      <w:lvlJc w:val="left"/>
+      <w:pPr>
+        <w:ind w:left="3360" w:hanging="420"/>
+      </w:pPr>
+    </w:lvl>
+    <w:lvl w:ilvl="8" w:tplc="0409001B" w:tentative="1">
+      <w:start w:val="1"/>
+      <w:numFmt w:val="lowerRoman"/>
+      <w:lvlText w:val="%9."/>
+      <w:lvlJc w:val="right"/>
+      <w:pPr>
+        <w:ind w:left="3780" w:hanging="420"/>
+      </w:pPr>
+    </w:lvl>
+  </w:abstractNum>
   <w:num w:numId="1">
+    <w:abstractNumId w:val="1"/>
+  </w:num>
+  <w:num w:numId="2">
     <w:abstractNumId w:val="0"/>
   </w:num>
+  <w:num w:numId="3">
+    <w:abstractNumId w:val="2"/>
+  </w:num>
 </w:numbering>
+</file>
+
+<file path=word/people.xml><?xml version="1.0" encoding="utf-8"?>
+<w15:people xmlns:wpc="http://schemas.microsoft.com/office/word/2010/wordprocessingCanvas" xmlns:mc="http://schemas.openxmlformats.org/markup-compatibility/2006" xmlns:o="urn:schemas-microsoft-com:office:office" xmlns:r="http://schemas.openxmlformats.org/officeDocument/2006/relationships" xmlns:m="http://schemas.openxmlformats.org/officeDocument/2006/math" xmlns:v="urn:schemas-microsoft-com:vml" xmlns:wp14="http://schemas.microsoft.com/office/word/2010/wordprocessingDrawing" xmlns:wp="http://schemas.openxmlformats.org/drawingml/2006/wordprocessingDrawing" xmlns:w10="urn:schemas-microsoft-com:office:word" xmlns:w="http://schemas.openxmlformats.org/wordprocessingml/2006/main" xmlns:w14="http://schemas.microsoft.com/office/word/2010/wordml" xmlns:w15="http://schemas.microsoft.com/office/word/2012/wordml" xmlns:wpg="http://schemas.microsoft.com/office/word/2010/wordprocessingGroup" xmlns:wpi="http://schemas.microsoft.com/office/word/2010/wordprocessingInk" xmlns:wne="http://schemas.microsoft.com/office/word/2006/wordml" xmlns:wps="http://schemas.microsoft.com/office/word/2010/wordprocessingShape" mc:Ignorable="w14 w15 wp14">
+  <w15:person w15:author="诸葛 恪">
+    <w15:presenceInfo w15:providerId="Windows Live" w15:userId="32f98d23d7ec2e95"/>
+  </w15:person>
+</w15:people>
 </file>
 
 <file path=word/styles.xml><?xml version="1.0" encoding="utf-8"?>
@@ -1338,6 +1971,105 @@
       <w:ind w:firstLineChars="200" w:firstLine="420"/>
     </w:pPr>
   </w:style>
+  <w:style w:type="table" w:styleId="a7">
+    <w:name w:val="Table Grid"/>
+    <w:basedOn w:val="a1"/>
+    <w:uiPriority w:val="39"/>
+    <w:rsid w:val="000E356D"/>
+    <w:tblPr>
+      <w:tblBorders>
+        <w:top w:val="single" w:sz="4" w:space="0" w:color="auto"/>
+        <w:left w:val="single" w:sz="4" w:space="0" w:color="auto"/>
+        <w:bottom w:val="single" w:sz="4" w:space="0" w:color="auto"/>
+        <w:right w:val="single" w:sz="4" w:space="0" w:color="auto"/>
+        <w:insideH w:val="single" w:sz="4" w:space="0" w:color="auto"/>
+        <w:insideV w:val="single" w:sz="4" w:space="0" w:color="auto"/>
+      </w:tblBorders>
+    </w:tblPr>
+  </w:style>
+  <w:style w:type="character" w:styleId="a8">
+    <w:name w:val="annotation reference"/>
+    <w:basedOn w:val="a0"/>
+    <w:uiPriority w:val="99"/>
+    <w:semiHidden/>
+    <w:unhideWhenUsed/>
+    <w:rsid w:val="000E356D"/>
+    <w:rPr>
+      <w:sz w:val="21"/>
+      <w:szCs w:val="21"/>
+    </w:rPr>
+  </w:style>
+  <w:style w:type="paragraph" w:styleId="a9">
+    <w:name w:val="annotation text"/>
+    <w:basedOn w:val="a"/>
+    <w:link w:val="Char1"/>
+    <w:uiPriority w:val="99"/>
+    <w:semiHidden/>
+    <w:unhideWhenUsed/>
+    <w:rsid w:val="000E356D"/>
+    <w:pPr>
+      <w:jc w:val="left"/>
+    </w:pPr>
+  </w:style>
+  <w:style w:type="character" w:customStyle="1" w:styleId="Char1">
+    <w:name w:val="批注文字 Char"/>
+    <w:basedOn w:val="a0"/>
+    <w:link w:val="a9"/>
+    <w:uiPriority w:val="99"/>
+    <w:semiHidden/>
+    <w:rsid w:val="000E356D"/>
+  </w:style>
+  <w:style w:type="paragraph" w:styleId="aa">
+    <w:name w:val="annotation subject"/>
+    <w:basedOn w:val="a9"/>
+    <w:next w:val="a9"/>
+    <w:link w:val="Char2"/>
+    <w:uiPriority w:val="99"/>
+    <w:semiHidden/>
+    <w:unhideWhenUsed/>
+    <w:rsid w:val="000E356D"/>
+    <w:rPr>
+      <w:b/>
+      <w:bCs/>
+    </w:rPr>
+  </w:style>
+  <w:style w:type="character" w:customStyle="1" w:styleId="Char2">
+    <w:name w:val="批注主题 Char"/>
+    <w:basedOn w:val="Char1"/>
+    <w:link w:val="aa"/>
+    <w:uiPriority w:val="99"/>
+    <w:semiHidden/>
+    <w:rsid w:val="000E356D"/>
+    <w:rPr>
+      <w:b/>
+      <w:bCs/>
+    </w:rPr>
+  </w:style>
+  <w:style w:type="paragraph" w:styleId="ab">
+    <w:name w:val="Balloon Text"/>
+    <w:basedOn w:val="a"/>
+    <w:link w:val="Char3"/>
+    <w:uiPriority w:val="99"/>
+    <w:semiHidden/>
+    <w:unhideWhenUsed/>
+    <w:rsid w:val="000E356D"/>
+    <w:rPr>
+      <w:sz w:val="18"/>
+      <w:szCs w:val="18"/>
+    </w:rPr>
+  </w:style>
+  <w:style w:type="character" w:customStyle="1" w:styleId="Char3">
+    <w:name w:val="批注框文本 Char"/>
+    <w:basedOn w:val="a0"/>
+    <w:link w:val="ab"/>
+    <w:uiPriority w:val="99"/>
+    <w:semiHidden/>
+    <w:rsid w:val="000E356D"/>
+    <w:rPr>
+      <w:sz w:val="18"/>
+      <w:szCs w:val="18"/>
+    </w:rPr>
+  </w:style>
 </w:styles>
 </file>
 

</xml_diff>